<commit_message>
Aggiunti diagrammi UML a SRS
</commit_message>
<xml_diff>
--- a/3_Realizzazione/SRS.docx
+++ b/3_Realizzazione/SRS.docx
@@ -835,7 +835,7 @@
               </w:rPr>
               <w:t xml:space="preserve">Modello del sistema</w:t>
               <w:tab/>
-              <w:t xml:space="preserve">5</w:t>
+              <w:t xml:space="preserve">4</w:t>
             </w:r>
           </w:hyperlink>
           <w:r>
@@ -884,6 +884,55 @@
               </w:rPr>
               <w:t xml:space="preserve">Elenco dei Casi d'uso</w:t>
               <w:tab/>
+              <w:t xml:space="preserve">4</w:t>
+            </w:r>
+          </w:hyperlink>
+          <w:r>
+            <w:rPr>
+              <w:rtl w:val="0"/>
+            </w:rPr>
+          </w:r>
+        </w:p>
+        <w:p>
+          <w:pPr>
+            <w:widowControl w:val="0"/>
+            <w:tabs>
+              <w:tab w:val="right" w:leader="dot" w:pos="12000"/>
+            </w:tabs>
+            <w:spacing w:before="60" w:line="240" w:lineRule="auto"/>
+            <w:ind w:left="360" w:firstLine="0"/>
+            <w:rPr>
+              <w:rFonts w:ascii="Arial" w:cs="Arial" w:eastAsia="Arial" w:hAnsi="Arial"/>
+              <w:b w:val="0"/>
+              <w:i w:val="0"/>
+              <w:smallCaps w:val="0"/>
+              <w:strike w:val="0"/>
+              <w:color w:val="000000"/>
+              <w:sz w:val="22"/>
+              <w:szCs w:val="22"/>
+              <w:u w:val="none"/>
+              <w:shd w:fill="auto" w:val="clear"/>
+              <w:vertAlign w:val="baseline"/>
+            </w:rPr>
+          </w:pPr>
+          <w:hyperlink w:anchor="_uljrndosi71b">
+            <w:r>
+              <w:rPr>
+                <w:rFonts w:ascii="Arial" w:cs="Arial" w:eastAsia="Arial" w:hAnsi="Arial"/>
+                <w:b w:val="0"/>
+                <w:i w:val="0"/>
+                <w:smallCaps w:val="0"/>
+                <w:strike w:val="0"/>
+                <w:color w:val="000000"/>
+                <w:sz w:val="22"/>
+                <w:szCs w:val="22"/>
+                <w:u w:val="none"/>
+                <w:shd w:fill="auto" w:val="clear"/>
+                <w:vertAlign w:val="baseline"/>
+                <w:rtl w:val="0"/>
+              </w:rPr>
+              <w:t xml:space="preserve">Diagramma Use Case</w:t>
+              <w:tab/>
               <w:t xml:space="preserve">5</w:t>
             </w:r>
           </w:hyperlink>
@@ -1095,6 +1144,55 @@
               <w:tab w:val="right" w:leader="dot" w:pos="12000"/>
             </w:tabs>
             <w:spacing w:before="60" w:line="240" w:lineRule="auto"/>
+            <w:ind w:left="360" w:firstLine="0"/>
+            <w:rPr>
+              <w:rFonts w:ascii="Arial" w:cs="Arial" w:eastAsia="Arial" w:hAnsi="Arial"/>
+              <w:b w:val="0"/>
+              <w:i w:val="0"/>
+              <w:smallCaps w:val="0"/>
+              <w:strike w:val="0"/>
+              <w:color w:val="000000"/>
+              <w:sz w:val="22"/>
+              <w:szCs w:val="22"/>
+              <w:u w:val="none"/>
+              <w:shd w:fill="auto" w:val="clear"/>
+              <w:vertAlign w:val="baseline"/>
+            </w:rPr>
+          </w:pPr>
+          <w:hyperlink w:anchor="_c4x3gvbfhimo">
+            <w:r>
+              <w:rPr>
+                <w:rFonts w:ascii="Arial" w:cs="Arial" w:eastAsia="Arial" w:hAnsi="Arial"/>
+                <w:b w:val="0"/>
+                <w:i w:val="0"/>
+                <w:smallCaps w:val="0"/>
+                <w:strike w:val="0"/>
+                <w:color w:val="000000"/>
+                <w:sz w:val="22"/>
+                <w:szCs w:val="22"/>
+                <w:u w:val="none"/>
+                <w:shd w:fill="auto" w:val="clear"/>
+                <w:vertAlign w:val="baseline"/>
+                <w:rtl w:val="0"/>
+              </w:rPr>
+              <w:t xml:space="preserve">Diagramma Sequence</w:t>
+              <w:tab/>
+              <w:t xml:space="preserve">7</w:t>
+            </w:r>
+          </w:hyperlink>
+          <w:r>
+            <w:rPr>
+              <w:rtl w:val="0"/>
+            </w:rPr>
+          </w:r>
+        </w:p>
+        <w:p>
+          <w:pPr>
+            <w:widowControl w:val="0"/>
+            <w:tabs>
+              <w:tab w:val="right" w:leader="dot" w:pos="12000"/>
+            </w:tabs>
+            <w:spacing w:before="60" w:line="240" w:lineRule="auto"/>
             <w:rPr>
               <w:rFonts w:ascii="Arial" w:cs="Arial" w:eastAsia="Arial" w:hAnsi="Arial"/>
               <w:b w:val="1"/>
@@ -1127,7 +1225,7 @@
               </w:rPr>
               <w:t xml:space="preserve">Analisi caso d’uso: Orario Scolastico</w:t>
               <w:tab/>
-              <w:t xml:space="preserve">6</w:t>
+              <w:t xml:space="preserve">7</w:t>
             </w:r>
           </w:hyperlink>
           <w:r>
@@ -1176,7 +1274,7 @@
               </w:rPr>
               <w:t xml:space="preserve">Scenario</w:t>
               <w:tab/>
-              <w:t xml:space="preserve">6</w:t>
+              <w:t xml:space="preserve">7</w:t>
             </w:r>
           </w:hyperlink>
           <w:r>
@@ -1274,7 +1372,56 @@
               </w:rPr>
               <w:t xml:space="preserve">Flusso Principale degli Eventi</w:t>
               <w:tab/>
-              <w:t xml:space="preserve">7</w:t>
+              <w:t xml:space="preserve">8</w:t>
+            </w:r>
+          </w:hyperlink>
+          <w:r>
+            <w:rPr>
+              <w:rtl w:val="0"/>
+            </w:rPr>
+          </w:r>
+        </w:p>
+        <w:p>
+          <w:pPr>
+            <w:widowControl w:val="0"/>
+            <w:tabs>
+              <w:tab w:val="right" w:leader="dot" w:pos="12000"/>
+            </w:tabs>
+            <w:spacing w:before="60" w:line="240" w:lineRule="auto"/>
+            <w:ind w:left="360" w:firstLine="0"/>
+            <w:rPr>
+              <w:rFonts w:ascii="Arial" w:cs="Arial" w:eastAsia="Arial" w:hAnsi="Arial"/>
+              <w:b w:val="0"/>
+              <w:i w:val="0"/>
+              <w:smallCaps w:val="0"/>
+              <w:strike w:val="0"/>
+              <w:color w:val="000000"/>
+              <w:sz w:val="22"/>
+              <w:szCs w:val="22"/>
+              <w:u w:val="none"/>
+              <w:shd w:fill="auto" w:val="clear"/>
+              <w:vertAlign w:val="baseline"/>
+            </w:rPr>
+          </w:pPr>
+          <w:hyperlink w:anchor="_8du097cvg0yg">
+            <w:r>
+              <w:rPr>
+                <w:rFonts w:ascii="Arial" w:cs="Arial" w:eastAsia="Arial" w:hAnsi="Arial"/>
+                <w:b w:val="0"/>
+                <w:i w:val="0"/>
+                <w:smallCaps w:val="0"/>
+                <w:strike w:val="0"/>
+                <w:color w:val="000000"/>
+                <w:sz w:val="22"/>
+                <w:szCs w:val="22"/>
+                <w:u w:val="none"/>
+                <w:shd w:fill="auto" w:val="clear"/>
+                <w:vertAlign w:val="baseline"/>
+                <w:rtl w:val="0"/>
+              </w:rPr>
+              <w:t xml:space="preserve">Diagramma Sequence</w:t>
+              <w:tab/>
+              <w:t xml:space="preserve">9</w:t>
             </w:r>
           </w:hyperlink>
           <w:r>
@@ -1322,7 +1469,7 @@
               </w:rPr>
               <w:t xml:space="preserve">Analisi caso d’uso: Visualizzazione modulistica</w:t>
               <w:tab/>
-              <w:t xml:space="preserve">7</w:t>
+              <w:t xml:space="preserve">9</w:t>
             </w:r>
           </w:hyperlink>
           <w:r>
@@ -1371,7 +1518,7 @@
               </w:rPr>
               <w:t xml:space="preserve">Scenario</w:t>
               <w:tab/>
-              <w:t xml:space="preserve">7</w:t>
+              <w:t xml:space="preserve">9</w:t>
             </w:r>
           </w:hyperlink>
           <w:r>
@@ -1420,7 +1567,7 @@
               </w:rPr>
               <w:t xml:space="preserve">Attori</w:t>
               <w:tab/>
-              <w:t xml:space="preserve">7</w:t>
+              <w:t xml:space="preserve">10</w:t>
             </w:r>
           </w:hyperlink>
           <w:r>
@@ -1469,7 +1616,104 @@
               </w:rPr>
               <w:t xml:space="preserve">Flusso Principale degli Eventi</w:t>
               <w:tab/>
-              <w:t xml:space="preserve">8</w:t>
+              <w:t xml:space="preserve">10</w:t>
+            </w:r>
+          </w:hyperlink>
+          <w:r>
+            <w:rPr>
+              <w:rtl w:val="0"/>
+            </w:rPr>
+          </w:r>
+        </w:p>
+        <w:p>
+          <w:pPr>
+            <w:widowControl w:val="0"/>
+            <w:tabs>
+              <w:tab w:val="right" w:leader="dot" w:pos="12000"/>
+            </w:tabs>
+            <w:spacing w:before="60" w:line="240" w:lineRule="auto"/>
+            <w:ind w:left="360" w:firstLine="0"/>
+            <w:rPr>
+              <w:rFonts w:ascii="Arial" w:cs="Arial" w:eastAsia="Arial" w:hAnsi="Arial"/>
+              <w:b w:val="0"/>
+              <w:i w:val="0"/>
+              <w:smallCaps w:val="0"/>
+              <w:strike w:val="0"/>
+              <w:color w:val="000000"/>
+              <w:sz w:val="22"/>
+              <w:szCs w:val="22"/>
+              <w:u w:val="none"/>
+              <w:shd w:fill="auto" w:val="clear"/>
+              <w:vertAlign w:val="baseline"/>
+            </w:rPr>
+          </w:pPr>
+          <w:hyperlink w:anchor="_rmuigwht7ftz">
+            <w:r>
+              <w:rPr>
+                <w:rFonts w:ascii="Arial" w:cs="Arial" w:eastAsia="Arial" w:hAnsi="Arial"/>
+                <w:b w:val="0"/>
+                <w:i w:val="0"/>
+                <w:smallCaps w:val="0"/>
+                <w:strike w:val="0"/>
+                <w:color w:val="000000"/>
+                <w:sz w:val="22"/>
+                <w:szCs w:val="22"/>
+                <w:u w:val="none"/>
+                <w:shd w:fill="auto" w:val="clear"/>
+                <w:vertAlign w:val="baseline"/>
+                <w:rtl w:val="0"/>
+              </w:rPr>
+              <w:t xml:space="preserve">Diagramma Sequence</w:t>
+              <w:tab/>
+              <w:t xml:space="preserve">11</w:t>
+            </w:r>
+          </w:hyperlink>
+          <w:r>
+            <w:rPr>
+              <w:rtl w:val="0"/>
+            </w:rPr>
+          </w:r>
+        </w:p>
+        <w:p>
+          <w:pPr>
+            <w:widowControl w:val="0"/>
+            <w:tabs>
+              <w:tab w:val="right" w:leader="dot" w:pos="12000"/>
+            </w:tabs>
+            <w:spacing w:before="60" w:line="240" w:lineRule="auto"/>
+            <w:rPr>
+              <w:rFonts w:ascii="Arial" w:cs="Arial" w:eastAsia="Arial" w:hAnsi="Arial"/>
+              <w:b w:val="1"/>
+              <w:i w:val="0"/>
+              <w:smallCaps w:val="0"/>
+              <w:strike w:val="0"/>
+              <w:color w:val="000000"/>
+              <w:sz w:val="22"/>
+              <w:szCs w:val="22"/>
+              <w:u w:val="none"/>
+              <w:shd w:fill="auto" w:val="clear"/>
+              <w:vertAlign w:val="baseline"/>
+            </w:rPr>
+          </w:pPr>
+          <w:hyperlink w:anchor="_1q4fl315tc1w">
+            <w:r>
+              <w:rPr>
+                <w:rFonts w:ascii="Arial" w:cs="Arial" w:eastAsia="Arial" w:hAnsi="Arial"/>
+                <w:b w:val="1"/>
+                <w:i w:val="0"/>
+                <w:smallCaps w:val="0"/>
+                <w:strike w:val="0"/>
+                <w:color w:val="000000"/>
+                <w:sz w:val="22"/>
+                <w:szCs w:val="22"/>
+                <w:u w:val="none"/>
+                <w:shd w:fill="auto" w:val="clear"/>
+                <w:vertAlign w:val="baseline"/>
+                <w:rtl w:val="0"/>
+              </w:rPr>
+              <w:t xml:space="preserve">Diagramma Activity</w:t>
+              <w:tab/>
+              <w:t xml:space="preserve">12</w:t>
             </w:r>
           </w:hyperlink>
           <w:r>
@@ -3608,6 +3852,7 @@
       <w:tr>
         <w:trPr>
           <w:cantSplit w:val="0"/>
+          <w:trHeight w:val="1736.923828125" w:hRule="atLeast"/>
           <w:tblHeader w:val="0"/>
         </w:trPr>
         <w:tc>
@@ -3953,6 +4198,36 @@
     </w:p>
     <w:p>
       <w:pPr>
+        <w:rPr/>
+      </w:pPr>
+      <w:r>
+        <w:rPr>
+          <w:rtl w:val="0"/>
+        </w:rPr>
+      </w:r>
+    </w:p>
+    <w:p>
+      <w:pPr>
+        <w:rPr/>
+      </w:pPr>
+      <w:r>
+        <w:rPr>
+          <w:rtl w:val="0"/>
+        </w:rPr>
+      </w:r>
+    </w:p>
+    <w:p>
+      <w:pPr>
+        <w:rPr/>
+      </w:pPr>
+      <w:r>
+        <w:rPr>
+          <w:rtl w:val="0"/>
+        </w:rPr>
+      </w:r>
+    </w:p>
+    <w:p>
+      <w:pPr>
         <w:pStyle w:val="Heading2"/>
         <w:rPr/>
       </w:pPr>
@@ -4208,74 +4483,61 @@
     </w:p>
     <w:p>
       <w:pPr>
-        <w:numPr>
-          <w:ilvl w:val="0"/>
-          <w:numId w:val="9"/>
-        </w:numPr>
-        <w:ind w:left="720" w:hanging="360"/>
-        <w:rPr>
-          <w:u w:val="none"/>
-        </w:rPr>
-      </w:pPr>
-      <w:r>
-        <w:rPr>
-          <w:rtl w:val="0"/>
-        </w:rPr>
-        <w:t xml:space="preserve">Circolari Speciali e Importanti</w:t>
-      </w:r>
-    </w:p>
-    <w:p>
-      <w:pPr>
-        <w:numPr>
-          <w:ilvl w:val="1"/>
-          <w:numId w:val="9"/>
-        </w:numPr>
-        <w:ind w:left="1440" w:hanging="360"/>
-        <w:rPr>
-          <w:u w:val="none"/>
-        </w:rPr>
-      </w:pPr>
-      <w:r>
-        <w:rPr>
-          <w:rtl w:val="0"/>
-        </w:rPr>
-        <w:t xml:space="preserve">Identificazione</w:t>
-      </w:r>
-    </w:p>
-    <w:p>
-      <w:pPr>
-        <w:numPr>
-          <w:ilvl w:val="1"/>
-          <w:numId w:val="9"/>
-        </w:numPr>
-        <w:ind w:left="1440" w:hanging="360"/>
-        <w:rPr>
-          <w:u w:val="none"/>
-        </w:rPr>
-      </w:pPr>
-      <w:r>
-        <w:rPr>
-          <w:rtl w:val="0"/>
-        </w:rPr>
-        <w:t xml:space="preserve">Visualizzazione</w:t>
-      </w:r>
-    </w:p>
-    <w:p>
-      <w:pPr>
-        <w:numPr>
-          <w:ilvl w:val="1"/>
-          <w:numId w:val="9"/>
-        </w:numPr>
-        <w:ind w:left="1440" w:hanging="360"/>
-        <w:rPr>
-          <w:u w:val="none"/>
-        </w:rPr>
-      </w:pPr>
-      <w:r>
-        <w:rPr>
-          <w:rtl w:val="0"/>
-        </w:rPr>
-        <w:t xml:space="preserve">Ricerca e Filtro</w:t>
+        <w:pStyle w:val="Heading3"/>
+        <w:rPr/>
+      </w:pPr>
+      <w:bookmarkStart w:colFirst="0" w:colLast="0" w:name="_uljrndosi71b" w:id="13"/>
+      <w:bookmarkEnd w:id="13"/>
+      <w:r>
+        <w:rPr>
+          <w:rtl w:val="0"/>
+        </w:rPr>
+        <w:t xml:space="preserve">Diagramma Use Case</w:t>
+      </w:r>
+    </w:p>
+    <w:p>
+      <w:pPr>
+        <w:rPr/>
+      </w:pPr>
+      <w:r>
+        <w:rPr/>
+        <w:drawing>
+          <wp:inline distB="114300" distT="114300" distL="114300" distR="114300">
+            <wp:extent cx="6838950" cy="4426636"/>
+            <wp:effectExtent b="0" l="0" r="0" t="0"/>
+            <wp:docPr id="4" name="image6.png"/>
+            <a:graphic>
+              <a:graphicData uri="http://schemas.openxmlformats.org/drawingml/2006/picture">
+                <pic:pic>
+                  <pic:nvPicPr>
+                    <pic:cNvPr id="0" name="image6.png"/>
+                    <pic:cNvPicPr preferRelativeResize="0"/>
+                  </pic:nvPicPr>
+                  <pic:blipFill>
+                    <a:blip r:embed="rId6"/>
+                    <a:srcRect b="0" l="0" r="0" t="0"/>
+                    <a:stretch>
+                      <a:fillRect/>
+                    </a:stretch>
+                  </pic:blipFill>
+                  <pic:spPr>
+                    <a:xfrm>
+                      <a:off x="0" y="0"/>
+                      <a:ext cx="6838950" cy="4426636"/>
+                    </a:xfrm>
+                    <a:prstGeom prst="rect"/>
+                    <a:ln/>
+                  </pic:spPr>
+                </pic:pic>
+              </a:graphicData>
+            </a:graphic>
+          </wp:inline>
+        </w:drawing>
+      </w:r>
+      <w:r>
+        <w:rPr>
+          <w:rtl w:val="0"/>
+        </w:rPr>
       </w:r>
     </w:p>
     <w:p>
@@ -4298,8 +4560,8 @@
         <w:jc w:val="left"/>
         <w:rPr/>
       </w:pPr>
-      <w:bookmarkStart w:colFirst="0" w:colLast="0" w:name="_mvyewl951yfh" w:id="13"/>
-      <w:bookmarkEnd w:id="13"/>
+      <w:bookmarkStart w:colFirst="0" w:colLast="0" w:name="_mvyewl951yfh" w:id="14"/>
+      <w:bookmarkEnd w:id="14"/>
       <w:r>
         <w:rPr>
           <w:rtl w:val="0"/>
@@ -4312,8 +4574,8 @@
         <w:pStyle w:val="Heading3"/>
         <w:rPr/>
       </w:pPr>
-      <w:bookmarkStart w:colFirst="0" w:colLast="0" w:name="_fia7f4ys7j8g" w:id="14"/>
-      <w:bookmarkEnd w:id="14"/>
+      <w:bookmarkStart w:colFirst="0" w:colLast="0" w:name="_fia7f4ys7j8g" w:id="15"/>
+      <w:bookmarkEnd w:id="15"/>
       <w:r>
         <w:rPr>
           <w:rtl w:val="0"/>
@@ -4359,8 +4621,8 @@
         <w:pStyle w:val="Heading3"/>
         <w:rPr/>
       </w:pPr>
-      <w:bookmarkStart w:colFirst="0" w:colLast="0" w:name="_qfoqzvnfik11" w:id="15"/>
-      <w:bookmarkEnd w:id="15"/>
+      <w:bookmarkStart w:colFirst="0" w:colLast="0" w:name="_qfoqzvnfik11" w:id="16"/>
+      <w:bookmarkEnd w:id="16"/>
       <w:r>
         <w:rPr>
           <w:rtl w:val="0"/>
@@ -4512,8 +4774,8 @@
         <w:pStyle w:val="Heading3"/>
         <w:rPr/>
       </w:pPr>
-      <w:bookmarkStart w:colFirst="0" w:colLast="0" w:name="_25jskdtnlnoe" w:id="16"/>
-      <w:bookmarkEnd w:id="16"/>
+      <w:bookmarkStart w:colFirst="0" w:colLast="0" w:name="_25jskdtnlnoe" w:id="17"/>
+      <w:bookmarkEnd w:id="17"/>
       <w:r>
         <w:rPr>
           <w:rtl w:val="0"/>
@@ -4698,11 +4960,71 @@
     </w:p>
     <w:p>
       <w:pPr>
+        <w:pStyle w:val="Heading3"/>
+        <w:rPr/>
+      </w:pPr>
+      <w:bookmarkStart w:colFirst="0" w:colLast="0" w:name="_c4x3gvbfhimo" w:id="18"/>
+      <w:bookmarkEnd w:id="18"/>
+      <w:r>
+        <w:rPr>
+          <w:rtl w:val="0"/>
+        </w:rPr>
+        <w:t xml:space="preserve">Diagramma Sequence</w:t>
+      </w:r>
+    </w:p>
+    <w:p>
+      <w:pPr>
+        <w:jc w:val="center"/>
+        <w:rPr/>
+      </w:pPr>
+      <w:r>
+        <w:rPr/>
+        <w:drawing>
+          <wp:inline distB="114300" distT="114300" distL="114300" distR="114300">
+            <wp:extent cx="6840000" cy="5626100"/>
+            <wp:effectExtent b="0" l="0" r="0" t="0"/>
+            <wp:docPr id="2" name="image2.png"/>
+            <a:graphic>
+              <a:graphicData uri="http://schemas.openxmlformats.org/drawingml/2006/picture">
+                <pic:pic>
+                  <pic:nvPicPr>
+                    <pic:cNvPr id="0" name="image2.png"/>
+                    <pic:cNvPicPr preferRelativeResize="0"/>
+                  </pic:nvPicPr>
+                  <pic:blipFill>
+                    <a:blip r:embed="rId7"/>
+                    <a:srcRect b="0" l="0" r="0" t="0"/>
+                    <a:stretch>
+                      <a:fillRect/>
+                    </a:stretch>
+                  </pic:blipFill>
+                  <pic:spPr>
+                    <a:xfrm>
+                      <a:off x="0" y="0"/>
+                      <a:ext cx="6840000" cy="5626100"/>
+                    </a:xfrm>
+                    <a:prstGeom prst="rect"/>
+                    <a:ln/>
+                  </pic:spPr>
+                </pic:pic>
+              </a:graphicData>
+            </a:graphic>
+          </wp:inline>
+        </w:drawing>
+      </w:r>
+      <w:r>
+        <w:rPr>
+          <w:rtl w:val="0"/>
+        </w:rPr>
+      </w:r>
+    </w:p>
+    <w:p>
+      <w:pPr>
         <w:pStyle w:val="Heading2"/>
         <w:rPr/>
       </w:pPr>
-      <w:bookmarkStart w:colFirst="0" w:colLast="0" w:name="_amf5u3h2qaef" w:id="17"/>
-      <w:bookmarkEnd w:id="17"/>
+      <w:bookmarkStart w:colFirst="0" w:colLast="0" w:name="_amf5u3h2qaef" w:id="19"/>
+      <w:bookmarkEnd w:id="19"/>
       <w:r>
         <w:rPr>
           <w:rtl w:val="0"/>
@@ -4715,8 +5037,8 @@
         <w:pStyle w:val="Heading3"/>
         <w:rPr/>
       </w:pPr>
-      <w:bookmarkStart w:colFirst="0" w:colLast="0" w:name="_nh2yytll0bs4" w:id="18"/>
-      <w:bookmarkEnd w:id="18"/>
+      <w:bookmarkStart w:colFirst="0" w:colLast="0" w:name="_nh2yytll0bs4" w:id="20"/>
+      <w:bookmarkEnd w:id="20"/>
       <w:r>
         <w:rPr>
           <w:rtl w:val="0"/>
@@ -4762,8 +5084,8 @@
         <w:pStyle w:val="Heading3"/>
         <w:rPr/>
       </w:pPr>
-      <w:bookmarkStart w:colFirst="0" w:colLast="0" w:name="_4z2p5uj4oiqu" w:id="19"/>
-      <w:bookmarkEnd w:id="19"/>
+      <w:bookmarkStart w:colFirst="0" w:colLast="0" w:name="_4z2p5uj4oiqu" w:id="21"/>
+      <w:bookmarkEnd w:id="21"/>
       <w:r>
         <w:rPr>
           <w:rtl w:val="0"/>
@@ -4830,8 +5152,8 @@
         <w:pStyle w:val="Heading3"/>
         <w:rPr/>
       </w:pPr>
-      <w:bookmarkStart w:colFirst="0" w:colLast="0" w:name="_iy01h9ut1u5z" w:id="20"/>
-      <w:bookmarkEnd w:id="20"/>
+      <w:bookmarkStart w:colFirst="0" w:colLast="0" w:name="_iy01h9ut1u5z" w:id="22"/>
+      <w:bookmarkEnd w:id="22"/>
       <w:r>
         <w:rPr>
           <w:rtl w:val="0"/>
@@ -4967,11 +5289,71 @@
     </w:p>
     <w:p>
       <w:pPr>
+        <w:pStyle w:val="Heading3"/>
+        <w:rPr/>
+      </w:pPr>
+      <w:bookmarkStart w:colFirst="0" w:colLast="0" w:name="_8du097cvg0yg" w:id="23"/>
+      <w:bookmarkEnd w:id="23"/>
+      <w:r>
+        <w:rPr>
+          <w:rtl w:val="0"/>
+        </w:rPr>
+        <w:t xml:space="preserve">Diagramma Sequence</w:t>
+      </w:r>
+    </w:p>
+    <w:p>
+      <w:pPr>
+        <w:jc w:val="center"/>
+        <w:rPr/>
+      </w:pPr>
+      <w:r>
+        <w:rPr/>
+        <w:drawing>
+          <wp:inline distB="114300" distT="114300" distL="114300" distR="114300">
+            <wp:extent cx="5419725" cy="6677025"/>
+            <wp:effectExtent b="0" l="0" r="0" t="0"/>
+            <wp:docPr id="1" name="image1.png"/>
+            <a:graphic>
+              <a:graphicData uri="http://schemas.openxmlformats.org/drawingml/2006/picture">
+                <pic:pic>
+                  <pic:nvPicPr>
+                    <pic:cNvPr id="0" name="image1.png"/>
+                    <pic:cNvPicPr preferRelativeResize="0"/>
+                  </pic:nvPicPr>
+                  <pic:blipFill>
+                    <a:blip r:embed="rId8"/>
+                    <a:srcRect b="0" l="0" r="0" t="0"/>
+                    <a:stretch>
+                      <a:fillRect/>
+                    </a:stretch>
+                  </pic:blipFill>
+                  <pic:spPr>
+                    <a:xfrm>
+                      <a:off x="0" y="0"/>
+                      <a:ext cx="5419725" cy="6677025"/>
+                    </a:xfrm>
+                    <a:prstGeom prst="rect"/>
+                    <a:ln/>
+                  </pic:spPr>
+                </pic:pic>
+              </a:graphicData>
+            </a:graphic>
+          </wp:inline>
+        </w:drawing>
+      </w:r>
+      <w:r>
+        <w:rPr>
+          <w:rtl w:val="0"/>
+        </w:rPr>
+      </w:r>
+    </w:p>
+    <w:p>
+      <w:pPr>
         <w:pStyle w:val="Heading2"/>
         <w:rPr/>
       </w:pPr>
-      <w:bookmarkStart w:colFirst="0" w:colLast="0" w:name="_zdu5x7lcc2rk" w:id="21"/>
-      <w:bookmarkEnd w:id="21"/>
+      <w:bookmarkStart w:colFirst="0" w:colLast="0" w:name="_zdu5x7lcc2rk" w:id="24"/>
+      <w:bookmarkEnd w:id="24"/>
       <w:r>
         <w:rPr>
           <w:rtl w:val="0"/>
@@ -4984,8 +5366,8 @@
         <w:pStyle w:val="Heading3"/>
         <w:rPr/>
       </w:pPr>
-      <w:bookmarkStart w:colFirst="0" w:colLast="0" w:name="_i6rk12wmnhn6" w:id="22"/>
-      <w:bookmarkEnd w:id="22"/>
+      <w:bookmarkStart w:colFirst="0" w:colLast="0" w:name="_i6rk12wmnhn6" w:id="25"/>
+      <w:bookmarkEnd w:id="25"/>
       <w:r>
         <w:rPr>
           <w:rtl w:val="0"/>
@@ -5031,8 +5413,8 @@
         <w:pStyle w:val="Heading3"/>
         <w:rPr/>
       </w:pPr>
-      <w:bookmarkStart w:colFirst="0" w:colLast="0" w:name="_ocvxkqley1jb" w:id="23"/>
-      <w:bookmarkEnd w:id="23"/>
+      <w:bookmarkStart w:colFirst="0" w:colLast="0" w:name="_ocvxkqley1jb" w:id="26"/>
+      <w:bookmarkEnd w:id="26"/>
       <w:r>
         <w:rPr>
           <w:rtl w:val="0"/>
@@ -5099,8 +5481,8 @@
         <w:pStyle w:val="Heading3"/>
         <w:rPr/>
       </w:pPr>
-      <w:bookmarkStart w:colFirst="0" w:colLast="0" w:name="_h8nykz97ywpn" w:id="24"/>
-      <w:bookmarkEnd w:id="24"/>
+      <w:bookmarkStart w:colFirst="0" w:colLast="0" w:name="_h8nykz97ywpn" w:id="27"/>
+      <w:bookmarkEnd w:id="27"/>
       <w:r>
         <w:rPr>
           <w:rtl w:val="0"/>
@@ -5342,6 +5724,7 @@
     </w:p>
     <w:p>
       <w:pPr>
+        <w:pStyle w:val="Heading3"/>
         <w:pBdr>
           <w:top w:color="e3e3e3" w:space="0" w:sz="0" w:val="none"/>
           <w:left w:color="e3e3e3" w:space="0" w:sz="0" w:val="none"/>
@@ -5351,11 +5734,203 @@
         </w:pBdr>
         <w:shd w:fill="ffffff" w:val="clear"/>
         <w:spacing w:before="300" w:lineRule="auto"/>
-        <w:ind w:left="0" w:firstLine="0"/>
-        <w:rPr>
-          <w:color w:val="0d0d0d"/>
-        </w:rPr>
-      </w:pPr>
+        <w:rPr/>
+      </w:pPr>
+      <w:bookmarkStart w:colFirst="0" w:colLast="0" w:name="_rmuigwht7ftz" w:id="28"/>
+      <w:bookmarkEnd w:id="28"/>
+      <w:r>
+        <w:rPr>
+          <w:rtl w:val="0"/>
+        </w:rPr>
+        <w:t xml:space="preserve">Diagramma Sequence</w:t>
+      </w:r>
+    </w:p>
+    <w:p>
+      <w:pPr>
+        <w:jc w:val="center"/>
+        <w:rPr/>
+      </w:pPr>
+      <w:r>
+        <w:rPr/>
+        <w:drawing>
+          <wp:inline distB="114300" distT="114300" distL="114300" distR="114300">
+            <wp:extent cx="6840000" cy="5626100"/>
+            <wp:effectExtent b="0" l="0" r="0" t="0"/>
+            <wp:docPr id="6" name="image3.png"/>
+            <a:graphic>
+              <a:graphicData uri="http://schemas.openxmlformats.org/drawingml/2006/picture">
+                <pic:pic>
+                  <pic:nvPicPr>
+                    <pic:cNvPr id="0" name="image3.png"/>
+                    <pic:cNvPicPr preferRelativeResize="0"/>
+                  </pic:nvPicPr>
+                  <pic:blipFill>
+                    <a:blip r:embed="rId7"/>
+                    <a:srcRect b="0" l="0" r="0" t="0"/>
+                    <a:stretch>
+                      <a:fillRect/>
+                    </a:stretch>
+                  </pic:blipFill>
+                  <pic:spPr>
+                    <a:xfrm>
+                      <a:off x="0" y="0"/>
+                      <a:ext cx="6840000" cy="5626100"/>
+                    </a:xfrm>
+                    <a:prstGeom prst="rect"/>
+                    <a:ln/>
+                  </pic:spPr>
+                </pic:pic>
+              </a:graphicData>
+            </a:graphic>
+          </wp:inline>
+        </w:drawing>
+      </w:r>
+      <w:r>
+        <w:rPr>
+          <w:rtl w:val="0"/>
+        </w:rPr>
+      </w:r>
+    </w:p>
+    <w:p>
+      <w:pPr>
+        <w:rPr/>
+      </w:pPr>
+      <w:r>
+        <w:br w:type="page"/>
+      </w:r>
+      <w:r>
+        <w:rPr>
+          <w:rtl w:val="0"/>
+        </w:rPr>
+      </w:r>
+    </w:p>
+    <w:p>
+      <w:pPr>
+        <w:pStyle w:val="Heading2"/>
+        <w:rPr/>
+      </w:pPr>
+      <w:bookmarkStart w:colFirst="0" w:colLast="0" w:name="_1q4fl315tc1w" w:id="29"/>
+      <w:bookmarkEnd w:id="29"/>
+      <w:r>
+        <w:rPr>
+          <w:rtl w:val="0"/>
+        </w:rPr>
+        <w:t xml:space="preserve">Diagramma Activity</w:t>
+      </w:r>
+    </w:p>
+    <w:p>
+      <w:pPr>
+        <w:rPr/>
+      </w:pPr>
+      <w:r>
+        <w:rPr>
+          <w:rtl w:val="0"/>
+        </w:rPr>
+        <w:t xml:space="preserve">Il seguente diagramma riguarda i casi d’uso Modulistica e Orario scolastico. Presenta anche la sequenza di eventi relativa all’accesso da parte di professori e studenti.</w:t>
+      </w:r>
+      <w:r>
+        <w:rPr>
+          <w:rtl w:val="0"/>
+        </w:rPr>
+      </w:r>
+    </w:p>
+    <w:p>
+      <w:pPr>
+        <w:jc w:val="center"/>
+        <w:rPr/>
+      </w:pPr>
+      <w:r>
+        <w:rPr/>
+        <w:drawing>
+          <wp:inline distB="114300" distT="114300" distL="114300" distR="114300">
+            <wp:extent cx="4818225" cy="8724900"/>
+            <wp:effectExtent b="0" l="0" r="0" t="0"/>
+            <wp:docPr id="5" name="image4.png"/>
+            <a:graphic>
+              <a:graphicData uri="http://schemas.openxmlformats.org/drawingml/2006/picture">
+                <pic:pic>
+                  <pic:nvPicPr>
+                    <pic:cNvPr id="0" name="image4.png"/>
+                    <pic:cNvPicPr preferRelativeResize="0"/>
+                  </pic:nvPicPr>
+                  <pic:blipFill>
+                    <a:blip r:embed="rId9"/>
+                    <a:srcRect b="0" l="0" r="0" t="0"/>
+                    <a:stretch>
+                      <a:fillRect/>
+                    </a:stretch>
+                  </pic:blipFill>
+                  <pic:spPr>
+                    <a:xfrm>
+                      <a:off x="0" y="0"/>
+                      <a:ext cx="4818225" cy="8724900"/>
+                    </a:xfrm>
+                    <a:prstGeom prst="rect"/>
+                    <a:ln/>
+                  </pic:spPr>
+                </pic:pic>
+              </a:graphicData>
+            </a:graphic>
+          </wp:inline>
+        </w:drawing>
+      </w:r>
+      <w:r>
+        <w:rPr>
+          <w:rtl w:val="0"/>
+        </w:rPr>
+      </w:r>
+    </w:p>
+    <w:p>
+      <w:pPr>
+        <w:rPr/>
+      </w:pPr>
+      <w:r>
+        <w:rPr>
+          <w:rtl w:val="0"/>
+        </w:rPr>
+        <w:t xml:space="preserve">Il seguente diagramma riguarda la categorizzazione delle circolari con l’utilizzo dell’AI e il caso d’uso Circolari che permette agli utenti di consultare le informazioni scolastiche.</w:t>
+      </w:r>
+    </w:p>
+    <w:p>
+      <w:pPr>
+        <w:jc w:val="center"/>
+        <w:rPr/>
+      </w:pPr>
+      <w:r>
+        <w:rPr/>
+        <w:drawing>
+          <wp:inline distB="114300" distT="114300" distL="114300" distR="114300">
+            <wp:extent cx="5789775" cy="9210675"/>
+            <wp:effectExtent b="0" l="0" r="0" t="0"/>
+            <wp:docPr id="3" name="image5.png"/>
+            <a:graphic>
+              <a:graphicData uri="http://schemas.openxmlformats.org/drawingml/2006/picture">
+                <pic:pic>
+                  <pic:nvPicPr>
+                    <pic:cNvPr id="0" name="image5.png"/>
+                    <pic:cNvPicPr preferRelativeResize="0"/>
+                  </pic:nvPicPr>
+                  <pic:blipFill>
+                    <a:blip r:embed="rId10"/>
+                    <a:srcRect b="0" l="0" r="0" t="0"/>
+                    <a:stretch>
+                      <a:fillRect/>
+                    </a:stretch>
+                  </pic:blipFill>
+                  <pic:spPr>
+                    <a:xfrm>
+                      <a:off x="0" y="0"/>
+                      <a:ext cx="5789775" cy="9210675"/>
+                    </a:xfrm>
+                    <a:prstGeom prst="rect"/>
+                    <a:ln/>
+                  </pic:spPr>
+                </pic:pic>
+              </a:graphicData>
+            </a:graphic>
+          </wp:inline>
+        </w:drawing>
+      </w:r>
       <w:r>
         <w:rPr>
           <w:rtl w:val="0"/>
@@ -5375,7 +5950,7 @@
     </w:p>
     <w:sectPr>
       <w:pgSz w:h="16834" w:w="11909" w:orient="portrait"/>
-      <w:pgMar w:bottom="1440" w:top="1133.8582677165355" w:left="566.9291338582677" w:right="566.9291338582677" w:header="720" w:footer="720"/>
+      <w:pgMar w:bottom="566.9291338582677" w:top="850.3937007874016" w:left="566.9291338582677" w:right="566.9291338582677" w:header="720" w:footer="720"/>
       <w:pgNumType w:start="1"/>
     </w:sectPr>
   </w:body>

</xml_diff>